<commit_message>
Updated to Dynamics 365 theme
</commit_message>
<xml_diff>
--- a/Contoso - Sales - Current Release/Installation Instructions for Excel-Based Demo Reports.docx
+++ b/Contoso - Sales - Current Release/Installation Instructions for Excel-Based Demo Reports.docx
@@ -29,7 +29,7 @@
                     <a:blip r:embed="rId8">
                       <a:extLst>
                         <a:ext uri="{FF2B5EF4-FFF2-40B4-BE49-F238E27FC236}">
-                          <a16:creationId xmlns="" xmlns:o="urn:schemas-microsoft-com:office:office" xmlns:v="urn:schemas-microsoft-com:vml" xmlns:w10="urn:schemas-microsoft-com:office:word" xmlns:w="http://schemas.openxmlformats.org/wordprocessingml/2006/main" xmlns:a14="http://schemas.microsoft.com/office/drawing/2010/main" xmlns:a16="http://schemas.microsoft.com/office/drawing/2014/main" xmlns:arto="http://schemas.microsoft.com/office/word/2006/arto" id="{7B482FDC-7162-4FA1-B2ED-707AA7FE3939}"/>
+                          <a16:creationId xmlns:arto="http://schemas.microsoft.com/office/word/2006/arto" xmlns:a16="http://schemas.microsoft.com/office/drawing/2014/main" xmlns:a14="http://schemas.microsoft.com/office/drawing/2010/main" xmlns:w="http://schemas.openxmlformats.org/wordprocessingml/2006/main" xmlns:w10="urn:schemas-microsoft-com:office:word" xmlns:v="urn:schemas-microsoft-com:vml" xmlns:o="urn:schemas-microsoft-com:office:office" xmlns="" id="{7B482FDC-7162-4FA1-B2ED-707AA7FE3939}"/>
                         </a:ext>
                       </a:extLst>
                     </a:blip>
@@ -98,20 +98,13 @@
         <w:t xml:space="preserve">Technology Specialist Environment </w:t>
       </w:r>
     </w:p>
-    <w:p/>
-    <w:p>
-      <w:r>
-        <w:t xml:space="preserve"> </w:t>
-      </w:r>
-      <w:r>
-        <w:rPr>
-          <w:noProof/>
-        </w:rPr>
+    <w:p>
+      <w:r>
         <w:drawing>
-          <wp:inline distT="0" distB="0" distL="0" distR="0" wp14:anchorId="59C19E82" wp14:editId="677C964B">
-            <wp:extent cx="5219700" cy="3481847"/>
-            <wp:effectExtent l="0" t="0" r="0" b="4445"/>
-            <wp:docPr id="1644523205" name="Picture 5"/>
+          <wp:inline distT="0" distB="0" distL="0" distR="0" wp14:anchorId="58CE80A8" wp14:editId="2426138B">
+            <wp:extent cx="5943600" cy="3952240"/>
+            <wp:effectExtent l="0" t="0" r="0" b="0"/>
+            <wp:docPr id="1593522233" name="Picture 1" descr="A group of people sitting on a couch&#10;&#10;Description automatically generated"/>
             <wp:cNvGraphicFramePr>
               <a:graphicFrameLocks xmlns:a="http://schemas.openxmlformats.org/drawingml/2006/main" noChangeAspect="1"/>
             </wp:cNvGraphicFramePr>
@@ -119,33 +112,23 @@
               <a:graphicData uri="http://schemas.openxmlformats.org/drawingml/2006/picture">
                 <pic:pic xmlns:pic="http://schemas.openxmlformats.org/drawingml/2006/picture">
                   <pic:nvPicPr>
-                    <pic:cNvPr id="0" name="Picture 3"/>
-                    <pic:cNvPicPr>
-                      <a:picLocks noChangeAspect="1" noChangeArrowheads="1"/>
-                    </pic:cNvPicPr>
+                    <pic:cNvPr id="1593522233" name="Picture 1" descr="A group of people sitting on a couch&#10;&#10;Description automatically generated"/>
+                    <pic:cNvPicPr/>
                   </pic:nvPicPr>
                   <pic:blipFill>
-                    <a:blip r:embed="rId9">
-                      <a:extLst>
-                        <a:ext uri="{28A0092B-C50C-407E-A947-70E740481C1C}">
-                          <a14:useLocalDpi xmlns:a14="http://schemas.microsoft.com/office/drawing/2010/main" val="0"/>
-                        </a:ext>
-                      </a:extLst>
-                    </a:blip>
-                    <a:srcRect/>
+                    <a:blip r:embed="rId9"/>
                     <a:stretch>
                       <a:fillRect/>
                     </a:stretch>
                   </pic:blipFill>
-                  <pic:spPr bwMode="auto">
+                  <pic:spPr>
                     <a:xfrm>
                       <a:off x="0" y="0"/>
-                      <a:ext cx="5227617" cy="3487128"/>
+                      <a:ext cx="5943600" cy="3952240"/>
                     </a:xfrm>
                     <a:prstGeom prst="rect">
                       <a:avLst/>
                     </a:prstGeom>
-                    <a:noFill/>
                   </pic:spPr>
                 </pic:pic>
               </a:graphicData>
@@ -160,7 +143,7 @@
         <mc:AlternateContent>
           <mc:Choice Requires="wps">
             <w:drawing>
-              <wp:inline distT="0" distB="0" distL="0" distR="0" wp14:anchorId="73C7AA62" wp14:editId="5A9DB55F">
+              <wp:inline distT="0" distB="0" distL="0" distR="0" wp14:anchorId="73C7AA62" wp14:editId="734CE793">
                 <wp:extent cx="304800" cy="304800"/>
                 <wp:effectExtent l="0" t="0" r="0" b="0"/>
                 <wp:docPr id="1272102275" name="Rectangle 4" descr="Real people. Digital consulting firm shares Power BI data at a customer service/admin meeting. The firm provides custom solutions across a multitude of disciplines including IT, front and back end software development, customer support and data services. Featuring Power BI."/>
@@ -216,7 +199,7 @@
           </mc:Choice>
           <mc:Fallback>
             <w:pict>
-              <v:rect w14:anchorId="18579D24" id="Rectangle 4" o:spid="_x0000_s1026" alt="Real people. Digital consulting firm shares Power BI data at a customer service/admin meeting. The firm provides custom solutions across a multitude of disciplines including IT, front and back end software development, customer support and data services. Featuring Power BI." style="width:24pt;height:24pt;visibility:visible;mso-wrap-style:square;mso-left-percent:-10001;mso-top-percent:-10001;mso-position-horizontal:absolute;mso-position-horizontal-relative:char;mso-position-vertical:absolute;mso-position-vertical-relative:line;mso-left-percent:-10001;mso-top-percent:-10001;v-text-anchor:top" o:gfxdata="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" filled="f" stroked="f">
+              <v:rect w14:anchorId="708F3055" id="Rectangle 4" o:spid="_x0000_s1026" alt="Real people. Digital consulting firm shares Power BI data at a customer service/admin meeting. The firm provides custom solutions across a multitude of disciplines including IT, front and back end software development, customer support and data services. Featuring Power BI." style="width:24pt;height:24pt;visibility:visible;mso-wrap-style:square;mso-left-percent:-10001;mso-top-percent:-10001;mso-position-horizontal:absolute;mso-position-horizontal-relative:char;mso-position-vertical:absolute;mso-position-vertical-relative:line;mso-left-percent:-10001;mso-top-percent:-10001;v-text-anchor:top" o:gfxdata="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" filled="f" stroked="f">
                 <o:lock v:ext="edit" aspectratio="t"/>
                 <w10:anchorlock/>
               </v:rect>
@@ -383,10 +366,7 @@
         <w:spacing w:after="0"/>
       </w:pPr>
       <w:r>
-        <w:t>Fabric</w:t>
-      </w:r>
-      <w:r>
-        <w:t xml:space="preserve"> BI CAT (Customer Advisory Team)</w:t>
+        <w:t>Fabric BI CAT (Customer Advisory Team)</w:t>
       </w:r>
     </w:p>
     <w:p>
@@ -486,7 +466,7 @@
           <w:r>
             <w:fldChar w:fldCharType="separate"/>
           </w:r>
-          <w:hyperlink w:anchor="_Toc139457412" w:history="1">
+          <w:hyperlink w:anchor="_Toc139534592" w:history="1">
             <w:r>
               <w:rPr>
                 <w:rStyle w:val="Hyperlink"/>
@@ -513,7 +493,7 @@
                 <w:noProof/>
                 <w:webHidden/>
               </w:rPr>
-              <w:instrText xml:space="preserve"> PAGEREF _Toc139457412 \h </w:instrText>
+              <w:instrText xml:space="preserve"> PAGEREF _Toc139534592 \h </w:instrText>
             </w:r>
             <w:r>
               <w:rPr>
@@ -558,7 +538,7 @@
               <w14:ligatures w14:val="standardContextual"/>
             </w:rPr>
           </w:pPr>
-          <w:hyperlink w:anchor="_Toc139457413" w:history="1">
+          <w:hyperlink w:anchor="_Toc139534593" w:history="1">
             <w:r>
               <w:rPr>
                 <w:rStyle w:val="Hyperlink"/>
@@ -585,7 +565,7 @@
                 <w:noProof/>
                 <w:webHidden/>
               </w:rPr>
-              <w:instrText xml:space="preserve"> PAGEREF _Toc139457413 \h </w:instrText>
+              <w:instrText xml:space="preserve"> PAGEREF _Toc139534593 \h </w:instrText>
             </w:r>
             <w:r>
               <w:rPr>
@@ -630,7 +610,7 @@
               <w14:ligatures w14:val="standardContextual"/>
             </w:rPr>
           </w:pPr>
-          <w:hyperlink w:anchor="_Toc139457414" w:history="1">
+          <w:hyperlink w:anchor="_Toc139534594" w:history="1">
             <w:r>
               <w:rPr>
                 <w:rStyle w:val="Hyperlink"/>
@@ -657,7 +637,7 @@
                 <w:noProof/>
                 <w:webHidden/>
               </w:rPr>
-              <w:instrText xml:space="preserve"> PAGEREF _Toc139457414 \h </w:instrText>
+              <w:instrText xml:space="preserve"> PAGEREF _Toc139534594 \h </w:instrText>
             </w:r>
             <w:r>
               <w:rPr>
@@ -702,7 +682,7 @@
               <w14:ligatures w14:val="standardContextual"/>
             </w:rPr>
           </w:pPr>
-          <w:hyperlink w:anchor="_Toc139457415" w:history="1">
+          <w:hyperlink w:anchor="_Toc139534595" w:history="1">
             <w:r>
               <w:rPr>
                 <w:rStyle w:val="Hyperlink"/>
@@ -729,7 +709,7 @@
                 <w:noProof/>
                 <w:webHidden/>
               </w:rPr>
-              <w:instrText xml:space="preserve"> PAGEREF _Toc139457415 \h </w:instrText>
+              <w:instrText xml:space="preserve"> PAGEREF _Toc139534595 \h </w:instrText>
             </w:r>
             <w:r>
               <w:rPr>
@@ -774,7 +754,7 @@
               <w14:ligatures w14:val="standardContextual"/>
             </w:rPr>
           </w:pPr>
-          <w:hyperlink w:anchor="_Toc139457416" w:history="1">
+          <w:hyperlink w:anchor="_Toc139534596" w:history="1">
             <w:r>
               <w:rPr>
                 <w:rStyle w:val="Hyperlink"/>
@@ -801,7 +781,7 @@
                 <w:noProof/>
                 <w:webHidden/>
               </w:rPr>
-              <w:instrText xml:space="preserve"> PAGEREF _Toc139457416 \h </w:instrText>
+              <w:instrText xml:space="preserve"> PAGEREF _Toc139534596 \h </w:instrText>
             </w:r>
             <w:r>
               <w:rPr>
@@ -846,7 +826,7 @@
               <w14:ligatures w14:val="standardContextual"/>
             </w:rPr>
           </w:pPr>
-          <w:hyperlink w:anchor="_Toc139457417" w:history="1">
+          <w:hyperlink w:anchor="_Toc139534597" w:history="1">
             <w:r>
               <w:rPr>
                 <w:rStyle w:val="Hyperlink"/>
@@ -873,7 +853,7 @@
                 <w:noProof/>
                 <w:webHidden/>
               </w:rPr>
-              <w:instrText xml:space="preserve"> PAGEREF _Toc139457417 \h </w:instrText>
+              <w:instrText xml:space="preserve"> PAGEREF _Toc139534597 \h </w:instrText>
             </w:r>
             <w:r>
               <w:rPr>
@@ -918,7 +898,7 @@
               <w14:ligatures w14:val="standardContextual"/>
             </w:rPr>
           </w:pPr>
-          <w:hyperlink w:anchor="_Toc139457418" w:history="1">
+          <w:hyperlink w:anchor="_Toc139534598" w:history="1">
             <w:r>
               <w:rPr>
                 <w:rStyle w:val="Hyperlink"/>
@@ -945,7 +925,7 @@
                 <w:noProof/>
                 <w:webHidden/>
               </w:rPr>
-              <w:instrText xml:space="preserve"> PAGEREF _Toc139457418 \h </w:instrText>
+              <w:instrText xml:space="preserve"> PAGEREF _Toc139534598 \h </w:instrText>
             </w:r>
             <w:r>
               <w:rPr>
@@ -965,7 +945,7 @@
                 <w:noProof/>
                 <w:webHidden/>
               </w:rPr>
-              <w:t>8</w:t>
+              <w:t>9</w:t>
             </w:r>
             <w:r>
               <w:rPr>
@@ -993,7 +973,7 @@
         <w:pStyle w:val="Heading1"/>
       </w:pPr>
       <w:bookmarkStart w:id="0" w:name="_Toc95390439"/>
-      <w:bookmarkStart w:id="1" w:name="_Toc139457412"/>
+      <w:bookmarkStart w:id="1" w:name="_Toc139534592"/>
       <w:r>
         <w:t>Introduction</w:t>
       </w:r>
@@ -1005,11 +985,12 @@
         <w:t xml:space="preserve">These assets are designed to help demonstrate the power of using Power BI analytics and reporting to expose the value of the data in a Dynamics 365 CE implementation. The sample data is sourced from Excel (originally exported from Dynamics) as a way of making them easy to transport from one demo environment to another and to allow for customization for different demo scenarios. </w:t>
       </w:r>
     </w:p>
+    <w:p/>
     <w:p>
       <w:pPr>
         <w:pStyle w:val="Heading1"/>
       </w:pPr>
-      <w:bookmarkStart w:id="2" w:name="_Toc139457413"/>
+      <w:bookmarkStart w:id="2" w:name="_Toc139534593"/>
       <w:r>
         <w:t xml:space="preserve">Ensure the Power BI Extensions are </w:t>
       </w:r>
@@ -1071,14 +1052,20 @@
       <w:pPr>
         <w:pStyle w:val="Heading1"/>
       </w:pPr>
-      <w:bookmarkStart w:id="3" w:name="_Toc139457414"/>
+      <w:bookmarkStart w:id="3" w:name="_Toc139534594"/>
       <w:r>
         <w:lastRenderedPageBreak/>
-        <w:t xml:space="preserve">Create Local Copies of the Report and Source Data </w:t>
+        <w:t xml:space="preserve">Create Local Copies of the </w:t>
+      </w:r>
+      <w:r>
+        <w:t>Solution</w:t>
+      </w:r>
+      <w:r>
+        <w:t xml:space="preserve"> and Source Data </w:t>
       </w:r>
       <w:proofErr w:type="gramStart"/>
       <w:r>
-        <w:t>files</w:t>
+        <w:t>file</w:t>
       </w:r>
       <w:bookmarkEnd w:id="3"/>
       <w:proofErr w:type="gramEnd"/>
@@ -1317,7 +1304,7 @@
       <w:pPr>
         <w:pStyle w:val="Heading1"/>
       </w:pPr>
-      <w:bookmarkStart w:id="4" w:name="_Toc139457415"/>
+      <w:bookmarkStart w:id="4" w:name="_Toc139534595"/>
       <w:r>
         <w:lastRenderedPageBreak/>
         <w:t>Create a OneDrive ‘Shared Library’</w:t>
@@ -1397,7 +1384,7 @@
         </w:numPr>
       </w:pPr>
       <w:r>
-        <w:t>Copy the Excel file into that directory. (We’ll copy the PBIX files later)</w:t>
+        <w:t xml:space="preserve">Copy the Excel file into that directory. </w:t>
       </w:r>
     </w:p>
     <w:p>
@@ -1409,7 +1396,41 @@
         </w:numPr>
       </w:pPr>
       <w:r>
-        <w:t>Open the file from One Drive “In App” – (It’s important to open the file from the OneDrive and not from the copy on your desktop.)</w:t>
+        <w:t xml:space="preserve">Open the file from One Drive “In App” – (It’s important to open the file </w:t>
+      </w:r>
+      <w:r>
+        <w:rPr>
+          <w:i/>
+          <w:iCs/>
+          <w:u w:val="single"/>
+        </w:rPr>
+        <w:t>from OneDrive</w:t>
+      </w:r>
+      <w:r>
+        <w:t xml:space="preserve"> and not from the copy on your desktop.)</w:t>
+      </w:r>
+      <w:r>
+        <w:t xml:space="preserve"> – You may be prompted for your demo tenant admin name and password </w:t>
+      </w:r>
+      <w:proofErr w:type="gramStart"/>
+      <w:r>
+        <w:t>in order to</w:t>
+      </w:r>
+      <w:proofErr w:type="gramEnd"/>
+      <w:r>
+        <w:t xml:space="preserve"> allow </w:t>
+      </w:r>
+      <w:r>
+        <w:t>Excel</w:t>
+      </w:r>
+      <w:r>
+        <w:t xml:space="preserve"> to open</w:t>
+      </w:r>
+      <w:r>
+        <w:t xml:space="preserve"> the file from OneDrive</w:t>
+      </w:r>
+      <w:r>
+        <w:t>.</w:t>
       </w:r>
       <w:r>
         <w:br/>
@@ -1596,7 +1617,7 @@
       <w:pPr>
         <w:pStyle w:val="Heading1"/>
       </w:pPr>
-      <w:bookmarkStart w:id="5" w:name="_Toc139457416"/>
+      <w:bookmarkStart w:id="5" w:name="_Toc139534596"/>
       <w:r>
         <w:lastRenderedPageBreak/>
         <w:t>Import Solution</w:t>
@@ -1700,7 +1721,13 @@
       </w:r>
       <w:proofErr w:type="spellEnd"/>
       <w:r>
-        <w:t xml:space="preserve"> value. Enter the URL you </w:t>
+        <w:t xml:space="preserve"> value. </w:t>
+      </w:r>
+      <w:r>
+        <w:br/>
+      </w:r>
+      <w:r>
+        <w:t xml:space="preserve">Enter the URL you </w:t>
       </w:r>
       <w:r>
         <w:t xml:space="preserve">retrieved in the previous </w:t>
@@ -1839,7 +1866,7 @@
       <w:pPr>
         <w:pStyle w:val="Heading1"/>
       </w:pPr>
-      <w:bookmarkStart w:id="6" w:name="_Toc139457417"/>
+      <w:bookmarkStart w:id="6" w:name="_Toc139534597"/>
       <w:r>
         <w:lastRenderedPageBreak/>
         <w:t>Set up Power BI Credentials and Report Refresh</w:t>
@@ -2201,6 +2228,54 @@
     </w:p>
     <w:p>
       <w:pPr>
+        <w:pStyle w:val="ListParagraph"/>
+        <w:numPr>
+          <w:ilvl w:val="0"/>
+          <w:numId w:val="4"/>
+        </w:numPr>
+      </w:pPr>
+      <w:r>
+        <w:t xml:space="preserve">If you ever </w:t>
+      </w:r>
+      <w:r>
+        <w:t>want</w:t>
+      </w:r>
+      <w:r>
+        <w:t xml:space="preserve"> to </w:t>
+      </w:r>
+      <w:r>
+        <w:t>change</w:t>
+      </w:r>
+      <w:r>
+        <w:t xml:space="preserve"> </w:t>
+      </w:r>
+      <w:r>
+        <w:t xml:space="preserve">which file is used for the report’s data, you can change the </w:t>
+      </w:r>
+      <w:r>
+        <w:t xml:space="preserve">URL </w:t>
+      </w:r>
+      <w:r>
+        <w:t>here in settings</w:t>
+      </w:r>
+      <w:r>
+        <w:t xml:space="preserve"> </w:t>
+      </w:r>
+      <w:r>
+        <w:t xml:space="preserve">under </w:t>
+      </w:r>
+      <w:r>
+        <w:t>P</w:t>
+      </w:r>
+      <w:r>
+        <w:t>arameters</w:t>
+      </w:r>
+      <w:r>
+        <w:t>.</w:t>
+      </w:r>
+    </w:p>
+    <w:p>
+      <w:pPr>
         <w:spacing w:line="259" w:lineRule="auto"/>
         <w:rPr>
           <w:rFonts w:asciiTheme="majorHAnsi" w:eastAsiaTheme="majorEastAsia" w:hAnsiTheme="majorHAnsi" w:cstheme="majorBidi"/>
@@ -2210,7 +2285,6 @@
         </w:rPr>
       </w:pPr>
       <w:bookmarkStart w:id="7" w:name="_Toc95390446"/>
-      <w:bookmarkStart w:id="8" w:name="_Toc139457418"/>
       <w:r>
         <w:br w:type="page"/>
       </w:r>
@@ -2219,7 +2293,9 @@
       <w:pPr>
         <w:pStyle w:val="Heading1"/>
       </w:pPr>
-      <w:r>
+      <w:bookmarkStart w:id="8" w:name="_Toc139534598"/>
+      <w:r>
+        <w:lastRenderedPageBreak/>
         <w:t>Adding the Power BI report to Dynamics</w:t>
       </w:r>
       <w:bookmarkEnd w:id="7"/>
@@ -2307,7 +2383,6 @@
         </w:numPr>
       </w:pPr>
       <w:r>
-        <w:lastRenderedPageBreak/>
         <w:t>Click “Add page” and then select “Dashboard” as the type of page you’re adding.</w:t>
       </w:r>
       <w:r>
@@ -2446,10 +2521,10 @@
           <w14:ligatures w14:val="standardContextual"/>
         </w:rPr>
         <w:drawing>
-          <wp:inline distT="0" distB="0" distL="0" distR="0" wp14:anchorId="314EAA25" wp14:editId="1904F117">
-            <wp:extent cx="5572125" cy="3459956"/>
-            <wp:effectExtent l="0" t="0" r="0" b="7620"/>
-            <wp:docPr id="849685223" name="Picture 1" descr="A screenshot of a computer&#10;&#10;Description automatically generated"/>
+          <wp:inline distT="0" distB="0" distL="0" distR="0" wp14:anchorId="1D516935" wp14:editId="382B79FD">
+            <wp:extent cx="5943600" cy="3601720"/>
+            <wp:effectExtent l="0" t="0" r="0" b="0"/>
+            <wp:docPr id="1688508121" name="Picture 1" descr="A screenshot of a computer&#10;&#10;Description automatically generated"/>
             <wp:cNvGraphicFramePr>
               <a:graphicFrameLocks xmlns:a="http://schemas.openxmlformats.org/drawingml/2006/main" noChangeAspect="1"/>
             </wp:cNvGraphicFramePr>
@@ -2457,7 +2532,7 @@
               <a:graphicData uri="http://schemas.openxmlformats.org/drawingml/2006/picture">
                 <pic:pic xmlns:pic="http://schemas.openxmlformats.org/drawingml/2006/picture">
                   <pic:nvPicPr>
-                    <pic:cNvPr id="849685223" name="Picture 1" descr="A screenshot of a computer&#10;&#10;Description automatically generated"/>
+                    <pic:cNvPr id="1688508121" name="Picture 1" descr="A screenshot of a computer&#10;&#10;Description automatically generated"/>
                     <pic:cNvPicPr/>
                   </pic:nvPicPr>
                   <pic:blipFill>
@@ -2469,7 +2544,7 @@
                   <pic:spPr>
                     <a:xfrm>
                       <a:off x="0" y="0"/>
-                      <a:ext cx="5587470" cy="3469484"/>
+                      <a:ext cx="5943600" cy="3601720"/>
                     </a:xfrm>
                     <a:prstGeom prst="rect">
                       <a:avLst/>
@@ -2528,6 +2603,7 @@
         <w:docPartUnique/>
       </w:docPartObj>
     </w:sdtPr>
+    <w:sdtEndPr/>
     <w:sdtContent>
       <w:sdt>
         <w:sdtPr>
@@ -2537,6 +2613,7 @@
             <w:docPartUnique/>
           </w:docPartObj>
         </w:sdtPr>
+        <w:sdtEndPr/>
         <w:sdtContent>
           <w:p>
             <w:pPr>

</xml_diff>